<commit_message>
Modificaciones sobre el diseño para soportar la calificación de productos y se detallan las  modificaciones necesarias para tener en cuenta la retroalimentación en otros procesos como bolsa, cotización, subastas
</commit_message>
<xml_diff>
--- a/Projecto 3/Diseño/Ciclo III/DESIGN - PI5_Proyecto Retroalimentaciones.docx
+++ b/Projecto 3/Diseño/Ciclo III/DESIGN - PI5_Proyecto Retroalimentaciones.docx
@@ -408,6 +408,14 @@
                 <w:szCs w:val="28"/>
               </w:rPr>
             </w:pPr>
+            <w:r>
+              <w:rPr>
+                <w:rFonts w:asciiTheme="minorHAnsi" w:hAnsiTheme="minorHAnsi"/>
+                <w:sz w:val="22"/>
+                <w:szCs w:val="28"/>
+              </w:rPr>
+              <w:t>27 Octubre de 2013</w:t>
+            </w:r>
           </w:p>
         </w:tc>
         <w:tc>
@@ -431,6 +439,14 @@
                 <w:szCs w:val="28"/>
               </w:rPr>
             </w:pPr>
+            <w:r>
+              <w:rPr>
+                <w:rFonts w:asciiTheme="minorHAnsi" w:hAnsiTheme="minorHAnsi"/>
+                <w:sz w:val="22"/>
+                <w:szCs w:val="28"/>
+              </w:rPr>
+              <w:t>0.2</w:t>
+            </w:r>
           </w:p>
         </w:tc>
         <w:tc>
@@ -453,6 +469,30 @@
                 <w:szCs w:val="28"/>
               </w:rPr>
             </w:pPr>
+            <w:r>
+              <w:rPr>
+                <w:rFonts w:asciiTheme="minorHAnsi" w:hAnsiTheme="minorHAnsi"/>
+                <w:sz w:val="22"/>
+                <w:szCs w:val="28"/>
+              </w:rPr>
+              <w:t>Modificaciones sobre el diseño para soportar la calificación de productos y se detallan las  modificaciones necesarias para tener en cuenta la retroalimentación en otros procesos como bolsa, cotizaci</w:t>
+            </w:r>
+            <w:r>
+              <w:rPr>
+                <w:rFonts w:asciiTheme="minorHAnsi" w:hAnsiTheme="minorHAnsi"/>
+                <w:sz w:val="22"/>
+                <w:szCs w:val="28"/>
+              </w:rPr>
+              <w:t>ó</w:t>
+            </w:r>
+            <w:r>
+              <w:rPr>
+                <w:rFonts w:asciiTheme="minorHAnsi" w:hAnsiTheme="minorHAnsi"/>
+                <w:sz w:val="22"/>
+                <w:szCs w:val="28"/>
+              </w:rPr>
+              <w:t>n, subastas</w:t>
+            </w:r>
           </w:p>
         </w:tc>
         <w:tc>
@@ -474,6 +514,14 @@
                 <w:szCs w:val="28"/>
               </w:rPr>
             </w:pPr>
+            <w:r>
+              <w:rPr>
+                <w:rFonts w:asciiTheme="minorHAnsi" w:hAnsiTheme="minorHAnsi"/>
+                <w:sz w:val="22"/>
+                <w:szCs w:val="28"/>
+              </w:rPr>
+              <w:t>William Felipe Rojas</w:t>
+            </w:r>
           </w:p>
         </w:tc>
       </w:tr>
@@ -533,10 +581,10 @@
                 <w:lang w:val="es-ES" w:eastAsia="es-ES"/>
               </w:rPr>
               <w:drawing>
-                <wp:inline distT="0" distB="0" distL="0" distR="0" wp14:anchorId="2F7A65BE" wp14:editId="11A7F27C">
-                  <wp:extent cx="5613400" cy="3124200"/>
-                  <wp:effectExtent l="0" t="0" r="0" b="0"/>
-                  <wp:docPr id="1" name="Imagen 1" descr="disco duro:Users:feliperojas:Dropbox:ECOS:Proyecto III:CicloIII:Retroalimentaciones.png"/>
+                <wp:inline distT="0" distB="0" distL="0" distR="0" wp14:anchorId="34674264" wp14:editId="318CC05F">
+                  <wp:extent cx="5605145" cy="3801745"/>
+                  <wp:effectExtent l="0" t="0" r="8255" b="8255"/>
+                  <wp:docPr id="4" name="Imagen 4" descr="disco duro:Users:feliperojas:Dropbox:ECOS:Proyecto III:CicloIII:Retroalimentaciones.jpg"/>
                   <wp:cNvGraphicFramePr>
                     <a:graphicFrameLocks xmlns:a="http://schemas.openxmlformats.org/drawingml/2006/main" noChangeAspect="1"/>
                   </wp:cNvGraphicFramePr>
@@ -544,7 +592,7 @@
                     <a:graphicData uri="http://schemas.openxmlformats.org/drawingml/2006/picture">
                       <pic:pic xmlns:pic="http://schemas.openxmlformats.org/drawingml/2006/picture">
                         <pic:nvPicPr>
-                          <pic:cNvPr id="0" name="Picture 1" descr="disco duro:Users:feliperojas:Dropbox:ECOS:Proyecto III:CicloIII:Retroalimentaciones.png"/>
+                          <pic:cNvPr id="0" name="Picture 1" descr="disco duro:Users:feliperojas:Dropbox:ECOS:Proyecto III:CicloIII:Retroalimentaciones.jpg"/>
                           <pic:cNvPicPr>
                             <a:picLocks noChangeAspect="1" noChangeArrowheads="1"/>
                           </pic:cNvPicPr>
@@ -565,7 +613,7 @@
                         <pic:spPr bwMode="auto">
                           <a:xfrm>
                             <a:off x="0" y="0"/>
-                            <a:ext cx="5613400" cy="3124200"/>
+                            <a:ext cx="5605145" cy="3801745"/>
                           </a:xfrm>
                           <a:prstGeom prst="rect">
                             <a:avLst/>
@@ -581,6 +629,8 @@
                 </wp:inline>
               </w:drawing>
             </w:r>
+            <w:bookmarkStart w:id="0" w:name="_GoBack"/>
+            <w:bookmarkEnd w:id="0"/>
           </w:p>
         </w:tc>
       </w:tr>
@@ -683,8 +733,6 @@
                 </wp:inline>
               </w:drawing>
             </w:r>
-            <w:bookmarkStart w:id="0" w:name="_GoBack"/>
-            <w:bookmarkEnd w:id="0"/>
           </w:p>
         </w:tc>
       </w:tr>
@@ -820,6 +868,7 @@
               <w:rPr>
                 <w:b/>
               </w:rPr>
+              <w:lastRenderedPageBreak/>
               <w:t>Servicios aplicaciones legado</w:t>
             </w:r>
           </w:p>
@@ -905,7 +954,6 @@
               <w:rPr>
                 <w:b/>
               </w:rPr>
-              <w:lastRenderedPageBreak/>
               <w:t>crearRetroalimentacion</w:t>
             </w:r>
           </w:p>
@@ -1516,7 +1564,14 @@
           </w:p>
           <w:p>
             <w:r>
-              <w:t>Ester servicio se utiliza para obtener el promedio de calificaciones de un vendedor y asi saber si calificacion actual</w:t>
+              <w:t xml:space="preserve">Ester servicio se utiliza para obtener el promedio de calificaciones de un </w:t>
+            </w:r>
+            <w:r>
+              <w:lastRenderedPageBreak/>
+              <w:t>vendedor y asi saber si calificacion actual</w:t>
+            </w:r>
+            <w:r>
+              <w:t>, este servicio lo invoca el proceso cuando termine el tiempo para hacer la retroalimentación</w:t>
             </w:r>
           </w:p>
         </w:tc>
@@ -1535,6 +1590,7 @@
               <w:jc w:val="center"/>
             </w:pPr>
             <w:r>
+              <w:lastRenderedPageBreak/>
               <w:t>Nuevo</w:t>
             </w:r>
           </w:p>
@@ -1555,19 +1611,16 @@
             <w:pPr>
               <w:rPr>
                 <w:b/>
-              </w:rPr>
-            </w:pPr>
-            <w:r>
-              <w:rPr>
-                <w:b/>
-              </w:rPr>
-              <w:t>MatchBolsa</w:t>
-            </w:r>
-            <w:r>
-              <w:rPr>
-                <w:b/>
-              </w:rPr>
-              <w:t xml:space="preserve"> (bolsa)</w:t>
+                <w:highlight w:val="yellow"/>
+              </w:rPr>
+            </w:pPr>
+            <w:r>
+              <w:rPr>
+                <w:b/>
+                <w:highlight w:val="yellow"/>
+              </w:rPr>
+              <w:lastRenderedPageBreak/>
+              <w:t>ObtenerCalificacionProducto</w:t>
             </w:r>
           </w:p>
         </w:tc>
@@ -1585,19 +1638,110 @@
             <w:pPr>
               <w:rPr>
                 <w:b/>
-              </w:rPr>
-            </w:pPr>
-            <w:r>
-              <w:rPr>
-                <w:b/>
+                <w:highlight w:val="yellow"/>
+              </w:rPr>
+            </w:pPr>
+            <w:r>
+              <w:rPr>
+                <w:b/>
+                <w:highlight w:val="yellow"/>
+              </w:rPr>
+              <w:t>Param</w:t>
+            </w:r>
+          </w:p>
+          <w:p>
+            <w:pPr>
+              <w:rPr>
+                <w:highlight w:val="yellow"/>
+              </w:rPr>
+            </w:pPr>
+            <w:r>
+              <w:rPr>
+                <w:b/>
+                <w:highlight w:val="yellow"/>
+              </w:rPr>
+              <w:t>-</w:t>
+            </w:r>
+            <w:r>
+              <w:rPr>
+                <w:highlight w:val="yellow"/>
+              </w:rPr>
+              <w:t xml:space="preserve"> Nombre</w:t>
+            </w:r>
+          </w:p>
+          <w:p>
+            <w:pPr>
+              <w:rPr>
+                <w:highlight w:val="yellow"/>
+              </w:rPr>
+            </w:pPr>
+            <w:r>
+              <w:rPr>
+                <w:highlight w:val="yellow"/>
+              </w:rPr>
+              <w:t>- Categoria</w:t>
+            </w:r>
+          </w:p>
+          <w:p>
+            <w:pPr>
+              <w:rPr>
+                <w:b/>
+                <w:highlight w:val="yellow"/>
+              </w:rPr>
+            </w:pPr>
+            <w:r>
+              <w:rPr>
+                <w:b/>
+                <w:highlight w:val="yellow"/>
+              </w:rPr>
+              <w:t>Response</w:t>
+            </w:r>
+          </w:p>
+          <w:p>
+            <w:pPr>
+              <w:rPr>
+                <w:highlight w:val="yellow"/>
+              </w:rPr>
+            </w:pPr>
+            <w:r>
+              <w:rPr>
+                <w:highlight w:val="yellow"/>
+              </w:rPr>
+              <w:t>- Calificacion</w:t>
+            </w:r>
+          </w:p>
+          <w:p>
+            <w:pPr>
+              <w:rPr>
+                <w:b/>
+                <w:highlight w:val="yellow"/>
+              </w:rPr>
+            </w:pPr>
+            <w:r>
+              <w:rPr>
+                <w:b/>
+                <w:highlight w:val="yellow"/>
               </w:rPr>
               <w:t>Observaciones</w:t>
             </w:r>
           </w:p>
           <w:p>
-            <w:r>
-              <w:lastRenderedPageBreak/>
-              <w:t>Se modifica el match que se hace del servicio MatchBolsa para que tenga el cuenta la calificacion del fabricante</w:t>
+            <w:pPr>
+              <w:rPr>
+                <w:highlight w:val="yellow"/>
+              </w:rPr>
+            </w:pPr>
+            <w:r>
+              <w:rPr>
+                <w:highlight w:val="yellow"/>
+              </w:rPr>
+              <w:t>Ester servicio se utiliza para obtener el promedio de calificaciones de un producto y actualizar el crm</w:t>
+            </w:r>
+            <w:r>
+              <w:rPr>
+                <w:highlight w:val="yellow"/>
+              </w:rPr>
+              <w:t xml:space="preserve"> este servicio lo debe invocar el proceso cuando termine el tiempo necesario para hacer la retroalimentacion</w:t>
             </w:r>
           </w:p>
         </w:tc>
@@ -1616,12 +1760,10 @@
               <w:jc w:val="center"/>
             </w:pPr>
             <w:r>
-              <w:lastRenderedPageBreak/>
-              <w:t>Modificaci</w:t>
-            </w:r>
-            <w:r>
-              <w:lastRenderedPageBreak/>
-              <w:t>on</w:t>
+              <w:rPr>
+                <w:highlight w:val="yellow"/>
+              </w:rPr>
+              <w:t>Nuevo</w:t>
             </w:r>
           </w:p>
         </w:tc>
@@ -1641,20 +1783,15 @@
             <w:pPr>
               <w:rPr>
                 <w:b/>
-              </w:rPr>
-            </w:pPr>
-            <w:r>
-              <w:rPr>
-                <w:b/>
-              </w:rPr>
-              <w:lastRenderedPageBreak/>
-              <w:t>Subasta</w:t>
-            </w:r>
-            <w:r>
-              <w:rPr>
-                <w:b/>
-              </w:rPr>
-              <w:t xml:space="preserve"> (subasta)</w:t>
+                <w:highlight w:val="yellow"/>
+              </w:rPr>
+            </w:pPr>
+            <w:r>
+              <w:rPr>
+                <w:b/>
+                <w:highlight w:val="yellow"/>
+              </w:rPr>
+              <w:t>CrearIntencionVenta (Bolsa)</w:t>
             </w:r>
           </w:p>
         </w:tc>
@@ -1672,18 +1809,28 @@
             <w:pPr>
               <w:rPr>
                 <w:b/>
-              </w:rPr>
-            </w:pPr>
-            <w:r>
-              <w:rPr>
-                <w:b/>
-              </w:rPr>
-              <w:t>Obervaciones</w:t>
-            </w:r>
-          </w:p>
-          <w:p>
-            <w:r>
-              <w:t>Se modifica el servicio que elige la subasta ganadora para que tenga en cuenta la calificacion del fabricante</w:t>
+                <w:highlight w:val="yellow"/>
+              </w:rPr>
+            </w:pPr>
+            <w:r>
+              <w:rPr>
+                <w:b/>
+                <w:highlight w:val="yellow"/>
+              </w:rPr>
+              <w:t>Oberservaciones</w:t>
+            </w:r>
+          </w:p>
+          <w:p>
+            <w:pPr>
+              <w:rPr>
+                <w:highlight w:val="yellow"/>
+              </w:rPr>
+            </w:pPr>
+            <w:r>
+              <w:rPr>
+                <w:highlight w:val="yellow"/>
+              </w:rPr>
+              <w:t xml:space="preserve">Se debe agregar a la tabla del fabricante la calificación, tambien se debe modificar este servicio para que reciba la calificación </w:t>
             </w:r>
           </w:p>
         </w:tc>
@@ -1700,6 +1847,254 @@
           <w:p>
             <w:pPr>
               <w:jc w:val="center"/>
+              <w:rPr>
+                <w:highlight w:val="yellow"/>
+              </w:rPr>
+            </w:pPr>
+            <w:r>
+              <w:rPr>
+                <w:highlight w:val="yellow"/>
+              </w:rPr>
+              <w:t>Modifiación</w:t>
+            </w:r>
+          </w:p>
+        </w:tc>
+      </w:tr>
+      <w:tr>
+        <w:tc>
+          <w:tcPr>
+            <w:tcW w:w="4077" w:type="dxa"/>
+            <w:tcBorders>
+              <w:top w:val="single" w:sz="4" w:space="0" w:color="auto"/>
+              <w:left w:val="single" w:sz="4" w:space="0" w:color="auto"/>
+              <w:bottom w:val="single" w:sz="4" w:space="0" w:color="auto"/>
+              <w:right w:val="single" w:sz="4" w:space="0" w:color="auto"/>
+            </w:tcBorders>
+          </w:tcPr>
+          <w:p>
+            <w:pPr>
+              <w:rPr>
+                <w:b/>
+                <w:highlight w:val="yellow"/>
+              </w:rPr>
+            </w:pPr>
+            <w:r>
+              <w:rPr>
+                <w:b/>
+                <w:highlight w:val="yellow"/>
+              </w:rPr>
+              <w:t>SubastaInversa</w:t>
+            </w:r>
+          </w:p>
+        </w:tc>
+        <w:tc>
+          <w:tcPr>
+            <w:tcW w:w="3828" w:type="dxa"/>
+            <w:tcBorders>
+              <w:top w:val="single" w:sz="4" w:space="0" w:color="auto"/>
+              <w:left w:val="single" w:sz="4" w:space="0" w:color="auto"/>
+              <w:bottom w:val="single" w:sz="4" w:space="0" w:color="auto"/>
+              <w:right w:val="single" w:sz="4" w:space="0" w:color="auto"/>
+            </w:tcBorders>
+          </w:tcPr>
+          <w:p>
+            <w:pPr>
+              <w:rPr>
+                <w:b/>
+                <w:highlight w:val="yellow"/>
+              </w:rPr>
+            </w:pPr>
+            <w:r>
+              <w:rPr>
+                <w:b/>
+                <w:highlight w:val="yellow"/>
+              </w:rPr>
+              <w:t>Oberservaciones se modifica para que reciba la calificación</w:t>
+            </w:r>
+          </w:p>
+        </w:tc>
+        <w:tc>
+          <w:tcPr>
+            <w:tcW w:w="1149" w:type="dxa"/>
+            <w:tcBorders>
+              <w:top w:val="single" w:sz="4" w:space="0" w:color="auto"/>
+              <w:left w:val="single" w:sz="4" w:space="0" w:color="auto"/>
+              <w:bottom w:val="single" w:sz="4" w:space="0" w:color="auto"/>
+              <w:right w:val="single" w:sz="4" w:space="0" w:color="auto"/>
+            </w:tcBorders>
+          </w:tcPr>
+          <w:p>
+            <w:pPr>
+              <w:jc w:val="center"/>
+              <w:rPr>
+                <w:highlight w:val="yellow"/>
+              </w:rPr>
+            </w:pPr>
+            <w:r>
+              <w:rPr>
+                <w:highlight w:val="yellow"/>
+              </w:rPr>
+              <w:t>Modificación</w:t>
+            </w:r>
+          </w:p>
+        </w:tc>
+      </w:tr>
+      <w:tr>
+        <w:tc>
+          <w:tcPr>
+            <w:tcW w:w="4077" w:type="dxa"/>
+            <w:tcBorders>
+              <w:top w:val="single" w:sz="4" w:space="0" w:color="auto"/>
+              <w:left w:val="single" w:sz="4" w:space="0" w:color="auto"/>
+              <w:bottom w:val="single" w:sz="4" w:space="0" w:color="auto"/>
+              <w:right w:val="single" w:sz="4" w:space="0" w:color="auto"/>
+            </w:tcBorders>
+          </w:tcPr>
+          <w:p>
+            <w:pPr>
+              <w:rPr>
+                <w:b/>
+              </w:rPr>
+            </w:pPr>
+            <w:r>
+              <w:rPr>
+                <w:b/>
+              </w:rPr>
+              <w:t>MatchBolsa</w:t>
+            </w:r>
+            <w:r>
+              <w:rPr>
+                <w:b/>
+              </w:rPr>
+              <w:t xml:space="preserve"> (bolsa)</w:t>
+            </w:r>
+          </w:p>
+        </w:tc>
+        <w:tc>
+          <w:tcPr>
+            <w:tcW w:w="3828" w:type="dxa"/>
+            <w:tcBorders>
+              <w:top w:val="single" w:sz="4" w:space="0" w:color="auto"/>
+              <w:left w:val="single" w:sz="4" w:space="0" w:color="auto"/>
+              <w:bottom w:val="single" w:sz="4" w:space="0" w:color="auto"/>
+              <w:right w:val="single" w:sz="4" w:space="0" w:color="auto"/>
+            </w:tcBorders>
+          </w:tcPr>
+          <w:p>
+            <w:pPr>
+              <w:rPr>
+                <w:b/>
+              </w:rPr>
+            </w:pPr>
+            <w:r>
+              <w:rPr>
+                <w:b/>
+              </w:rPr>
+              <w:t>Observaciones</w:t>
+            </w:r>
+          </w:p>
+          <w:p>
+            <w:r>
+              <w:t>Se modifica el match que se hace del servicio MatchBolsa para que tenga el cuenta la calificacion del fabricante</w:t>
+            </w:r>
+            <w:r>
+              <w:t xml:space="preserve"> que se encuentra en la base de datos</w:t>
+            </w:r>
+          </w:p>
+        </w:tc>
+        <w:tc>
+          <w:tcPr>
+            <w:tcW w:w="1149" w:type="dxa"/>
+            <w:tcBorders>
+              <w:top w:val="single" w:sz="4" w:space="0" w:color="auto"/>
+              <w:left w:val="single" w:sz="4" w:space="0" w:color="auto"/>
+              <w:bottom w:val="single" w:sz="4" w:space="0" w:color="auto"/>
+              <w:right w:val="single" w:sz="4" w:space="0" w:color="auto"/>
+            </w:tcBorders>
+          </w:tcPr>
+          <w:p>
+            <w:pPr>
+              <w:jc w:val="center"/>
+            </w:pPr>
+            <w:r>
+              <w:t>Modificacion</w:t>
+            </w:r>
+          </w:p>
+        </w:tc>
+      </w:tr>
+      <w:tr>
+        <w:tc>
+          <w:tcPr>
+            <w:tcW w:w="4077" w:type="dxa"/>
+            <w:tcBorders>
+              <w:top w:val="single" w:sz="4" w:space="0" w:color="auto"/>
+              <w:left w:val="single" w:sz="4" w:space="0" w:color="auto"/>
+              <w:bottom w:val="single" w:sz="4" w:space="0" w:color="auto"/>
+              <w:right w:val="single" w:sz="4" w:space="0" w:color="auto"/>
+            </w:tcBorders>
+          </w:tcPr>
+          <w:p>
+            <w:pPr>
+              <w:rPr>
+                <w:b/>
+              </w:rPr>
+            </w:pPr>
+            <w:r>
+              <w:rPr>
+                <w:b/>
+              </w:rPr>
+              <w:t>Subasta</w:t>
+            </w:r>
+            <w:r>
+              <w:rPr>
+                <w:b/>
+              </w:rPr>
+              <w:t xml:space="preserve"> (subasta)</w:t>
+            </w:r>
+          </w:p>
+        </w:tc>
+        <w:tc>
+          <w:tcPr>
+            <w:tcW w:w="3828" w:type="dxa"/>
+            <w:tcBorders>
+              <w:top w:val="single" w:sz="4" w:space="0" w:color="auto"/>
+              <w:left w:val="single" w:sz="4" w:space="0" w:color="auto"/>
+              <w:bottom w:val="single" w:sz="4" w:space="0" w:color="auto"/>
+              <w:right w:val="single" w:sz="4" w:space="0" w:color="auto"/>
+            </w:tcBorders>
+          </w:tcPr>
+          <w:p>
+            <w:pPr>
+              <w:rPr>
+                <w:b/>
+              </w:rPr>
+            </w:pPr>
+            <w:r>
+              <w:rPr>
+                <w:b/>
+              </w:rPr>
+              <w:t>Obervaciones</w:t>
+            </w:r>
+          </w:p>
+          <w:p>
+            <w:r>
+              <w:t>Se modifica el servicio que elige la subasta ganadora para que tenga en cuenta la calificacion del fabricante</w:t>
+            </w:r>
+          </w:p>
+        </w:tc>
+        <w:tc>
+          <w:tcPr>
+            <w:tcW w:w="1149" w:type="dxa"/>
+            <w:tcBorders>
+              <w:top w:val="single" w:sz="4" w:space="0" w:color="auto"/>
+              <w:left w:val="single" w:sz="4" w:space="0" w:color="auto"/>
+              <w:bottom w:val="single" w:sz="4" w:space="0" w:color="auto"/>
+              <w:right w:val="single" w:sz="4" w:space="0" w:color="auto"/>
+            </w:tcBorders>
+          </w:tcPr>
+          <w:p>
+            <w:pPr>
+              <w:jc w:val="center"/>
             </w:pPr>
             <w:r>
               <w:t>Modificacion</w:t>
@@ -1714,6 +2109,11 @@
           <w:b/>
         </w:rPr>
       </w:pPr>
+    </w:p>
+    <w:p>
+      <w:r>
+        <w:t xml:space="preserve">Modificar </w:t>
+      </w:r>
     </w:p>
     <w:p>
       <w:pPr>
@@ -1810,6 +2210,7 @@
         </w:numPr>
       </w:pPr>
       <w:r>
+        <w:lastRenderedPageBreak/>
         <w:t>Crear uno campo en el crm para la calificación de los fabricantes</w:t>
       </w:r>
     </w:p>
@@ -1826,6 +2227,114 @@
       </w:r>
       <w:r>
         <w:t>, este servicio debe consultar el la calificación actual del fabricante y actualizar la calificación en el CRM</w:t>
+      </w:r>
+    </w:p>
+    <w:p>
+      <w:pPr>
+        <w:pStyle w:val="Prrafodelista"/>
+        <w:numPr>
+          <w:ilvl w:val="0"/>
+          <w:numId w:val="3"/>
+        </w:numPr>
+        <w:rPr>
+          <w:highlight w:val="yellow"/>
+        </w:rPr>
+      </w:pPr>
+      <w:r>
+        <w:rPr>
+          <w:highlight w:val="yellow"/>
+        </w:rPr>
+        <w:t>Modificar consulta de fabricantes en el crm para que tambien traiga la calificación</w:t>
+      </w:r>
+    </w:p>
+    <w:p>
+      <w:pPr>
+        <w:pStyle w:val="Prrafodelista"/>
+        <w:numPr>
+          <w:ilvl w:val="0"/>
+          <w:numId w:val="3"/>
+        </w:numPr>
+        <w:rPr>
+          <w:highlight w:val="yellow"/>
+        </w:rPr>
+      </w:pPr>
+      <w:r>
+        <w:rPr>
+          <w:highlight w:val="yellow"/>
+        </w:rPr>
+        <w:t>Modificar consulta de productos sobre el crm para que traiga la calificación</w:t>
+      </w:r>
+    </w:p>
+    <w:p>
+      <w:pPr>
+        <w:pStyle w:val="Prrafodelista"/>
+        <w:numPr>
+          <w:ilvl w:val="0"/>
+          <w:numId w:val="3"/>
+        </w:numPr>
+        <w:rPr>
+          <w:highlight w:val="yellow"/>
+        </w:rPr>
+      </w:pPr>
+      <w:r>
+        <w:rPr>
+          <w:highlight w:val="yellow"/>
+        </w:rPr>
+        <w:t>Modificar transformaciones del servicio de crearIntencionVenta</w:t>
+      </w:r>
+      <w:r>
+        <w:rPr>
+          <w:highlight w:val="yellow"/>
+        </w:rPr>
+        <w:t xml:space="preserve"> tanto en adminBolsa como en gestion bolsa</w:t>
+      </w:r>
+      <w:r>
+        <w:rPr>
+          <w:highlight w:val="yellow"/>
+        </w:rPr>
+        <w:t>, de forma tal que tambien se envie la retroalimentación del fabricante</w:t>
+      </w:r>
+    </w:p>
+    <w:p>
+      <w:pPr>
+        <w:pStyle w:val="Prrafodelista"/>
+        <w:numPr>
+          <w:ilvl w:val="0"/>
+          <w:numId w:val="3"/>
+        </w:numPr>
+        <w:rPr>
+          <w:highlight w:val="yellow"/>
+        </w:rPr>
+      </w:pPr>
+      <w:r>
+        <w:rPr>
+          <w:highlight w:val="yellow"/>
+        </w:rPr>
+        <w:t xml:space="preserve">Modificar el servicio </w:t>
+      </w:r>
+      <w:r>
+        <w:rPr>
+          <w:highlight w:val="yellow"/>
+        </w:rPr>
+        <w:t>ProcesoSubastaInversa, para que reciba la calificación del producto</w:t>
+      </w:r>
+    </w:p>
+    <w:p>
+      <w:pPr>
+        <w:pStyle w:val="Prrafodelista"/>
+        <w:numPr>
+          <w:ilvl w:val="0"/>
+          <w:numId w:val="3"/>
+        </w:numPr>
+        <w:rPr>
+          <w:highlight w:val="yellow"/>
+        </w:rPr>
+      </w:pPr>
+      <w:r>
+        <w:rPr>
+          <w:highlight w:val="yellow"/>
+        </w:rPr>
+        <w:t>Modificar canonicos para registrarOferta en GestionSubasta para que reciba la calificación del fabricante.</w:t>
       </w:r>
     </w:p>
     <w:p>
@@ -1920,6 +2429,19 @@
         <w:contextualSpacing/>
       </w:pPr>
       <w:r>
+        <w:rPr>
+          <w:highlight w:val="yellow"/>
+        </w:rPr>
+        <w:t>Producto (Canónico)</w:t>
+      </w:r>
+    </w:p>
+    <w:p>
+      <w:pPr>
+        <w:spacing w:after="0"/>
+        <w:ind w:left="1416"/>
+        <w:contextualSpacing/>
+      </w:pPr>
+      <w:r>
         <w:t>PO (radicado)</w:t>
       </w:r>
     </w:p>
@@ -1930,7 +2452,16 @@
         <w:contextualSpacing/>
       </w:pPr>
       <w:r>
+        <w:rPr>
+          <w:highlight w:val="yellow"/>
+        </w:rPr>
         <w:t>Observaciones</w:t>
+      </w:r>
+      <w:r>
+        <w:rPr>
+          <w:highlight w:val="yellow"/>
+        </w:rPr>
+        <w:t xml:space="preserve"> Fabricante</w:t>
       </w:r>
     </w:p>
     <w:p>
@@ -1940,7 +2471,26 @@
         <w:contextualSpacing/>
       </w:pPr>
       <w:r>
-        <w:t>FechaCracion(datetime)</w:t>
+        <w:rPr>
+          <w:highlight w:val="yellow"/>
+        </w:rPr>
+        <w:t>Observaciones Comercio</w:t>
+      </w:r>
+    </w:p>
+    <w:p>
+      <w:pPr>
+        <w:spacing w:after="0"/>
+        <w:ind w:left="1416"/>
+        <w:contextualSpacing/>
+      </w:pPr>
+      <w:r>
+        <w:t>FechaCr</w:t>
+      </w:r>
+      <w:r>
+        <w:t>e</w:t>
+      </w:r>
+      <w:r>
+        <w:t>acion(datetime)</w:t>
       </w:r>
     </w:p>
     <w:p>
@@ -1970,7 +2520,23 @@
         <w:contextualSpacing/>
       </w:pPr>
       <w:r>
-        <w:t>calificacion</w:t>
+        <w:t>C</w:t>
+      </w:r>
+      <w:r>
+        <w:t>alificacion</w:t>
+      </w:r>
+    </w:p>
+    <w:p>
+      <w:pPr>
+        <w:spacing w:after="0"/>
+        <w:ind w:left="1416"/>
+        <w:contextualSpacing/>
+      </w:pPr>
+      <w:r>
+        <w:rPr>
+          <w:highlight w:val="yellow"/>
+        </w:rPr>
+        <w:t>Calificacion producto</w:t>
       </w:r>
     </w:p>
     <w:p>
@@ -2177,11 +2743,10 @@
           </w:tcPr>
           <w:p>
             <w:r>
-              <w:t xml:space="preserve">Se crea el proceso de retroalimentacion, donde se crea la retroalimentacion con estado creada </w:t>
-            </w:r>
-            <w:r>
-              <w:lastRenderedPageBreak/>
-              <w:t>y se espera 7 dias para cerrarla.</w:t>
+              <w:t>Se crea el proceso de retroalimentacion, donde se crea la retroalimentacion con estado creada y se espera 7 dias para cerrarla.</w:t>
+            </w:r>
+            <w:r>
+              <w:t xml:space="preserve"> La ultima actividad antes de cerrar la retroalimentación es actualizar la calificación del fabricante y del producto en el CRM</w:t>
             </w:r>
           </w:p>
         </w:tc>
@@ -2195,7 +2760,6 @@
               <w:jc w:val="center"/>
             </w:pPr>
             <w:r>
-              <w:lastRenderedPageBreak/>
               <w:t>Nuevo</w:t>
             </w:r>
           </w:p>
@@ -2244,10 +2808,10 @@
         <w:tblLook w:val="04A0" w:firstRow="1" w:lastRow="0" w:firstColumn="1" w:lastColumn="0" w:noHBand="0" w:noVBand="1"/>
       </w:tblPr>
       <w:tblGrid>
-        <w:gridCol w:w="1779"/>
-        <w:gridCol w:w="3270"/>
-        <w:gridCol w:w="3152"/>
-        <w:gridCol w:w="853"/>
+        <w:gridCol w:w="1721"/>
+        <w:gridCol w:w="3155"/>
+        <w:gridCol w:w="3041"/>
+        <w:gridCol w:w="1137"/>
       </w:tblGrid>
       <w:tr>
         <w:tc>
@@ -2274,7 +2838,7 @@
       <w:tr>
         <w:tc>
           <w:tcPr>
-            <w:tcW w:w="1779" w:type="dxa"/>
+            <w:tcW w:w="1721" w:type="dxa"/>
             <w:shd w:val="clear" w:color="auto" w:fill="C00000"/>
           </w:tcPr>
           <w:p>
@@ -2302,7 +2866,7 @@
         </w:tc>
         <w:tc>
           <w:tcPr>
-            <w:tcW w:w="3270" w:type="dxa"/>
+            <w:tcW w:w="3155" w:type="dxa"/>
             <w:shd w:val="clear" w:color="auto" w:fill="C00000"/>
           </w:tcPr>
           <w:p>
@@ -2323,7 +2887,7 @@
         </w:tc>
         <w:tc>
           <w:tcPr>
-            <w:tcW w:w="3152" w:type="dxa"/>
+            <w:tcW w:w="3041" w:type="dxa"/>
             <w:shd w:val="clear" w:color="auto" w:fill="C00000"/>
           </w:tcPr>
           <w:p>
@@ -2344,7 +2908,7 @@
         </w:tc>
         <w:tc>
           <w:tcPr>
-            <w:tcW w:w="853" w:type="dxa"/>
+            <w:tcW w:w="1137" w:type="dxa"/>
             <w:shd w:val="clear" w:color="auto" w:fill="C00000"/>
           </w:tcPr>
           <w:p>
@@ -2367,7 +2931,7 @@
       <w:tr>
         <w:tc>
           <w:tcPr>
-            <w:tcW w:w="1779" w:type="dxa"/>
+            <w:tcW w:w="1721" w:type="dxa"/>
             <w:vMerge w:val="restart"/>
             <w:vAlign w:val="center"/>
           </w:tcPr>
@@ -2387,7 +2951,7 @@
         </w:tc>
         <w:tc>
           <w:tcPr>
-            <w:tcW w:w="3270" w:type="dxa"/>
+            <w:tcW w:w="3155" w:type="dxa"/>
           </w:tcPr>
           <w:p>
             <w:r>
@@ -2397,7 +2961,7 @@
         </w:tc>
         <w:tc>
           <w:tcPr>
-            <w:tcW w:w="3152" w:type="dxa"/>
+            <w:tcW w:w="3041" w:type="dxa"/>
           </w:tcPr>
           <w:p>
             <w:r>
@@ -2474,7 +3038,7 @@
         </w:tc>
         <w:tc>
           <w:tcPr>
-            <w:tcW w:w="853" w:type="dxa"/>
+            <w:tcW w:w="1137" w:type="dxa"/>
           </w:tcPr>
           <w:p>
             <w:r>
@@ -2489,7 +3053,7 @@
         </w:trPr>
         <w:tc>
           <w:tcPr>
-            <w:tcW w:w="1779" w:type="dxa"/>
+            <w:tcW w:w="1721" w:type="dxa"/>
             <w:vMerge/>
           </w:tcPr>
           <w:p>
@@ -2502,7 +3066,7 @@
         </w:tc>
         <w:tc>
           <w:tcPr>
-            <w:tcW w:w="3270" w:type="dxa"/>
+            <w:tcW w:w="3155" w:type="dxa"/>
           </w:tcPr>
           <w:p>
             <w:r>
@@ -2512,7 +3076,7 @@
         </w:tc>
         <w:tc>
           <w:tcPr>
-            <w:tcW w:w="3152" w:type="dxa"/>
+            <w:tcW w:w="3041" w:type="dxa"/>
           </w:tcPr>
           <w:p>
             <w:pPr>
@@ -2548,7 +3112,7 @@
         </w:tc>
         <w:tc>
           <w:tcPr>
-            <w:tcW w:w="853" w:type="dxa"/>
+            <w:tcW w:w="1137" w:type="dxa"/>
           </w:tcPr>
           <w:p>
             <w:r>
@@ -2558,9 +3122,14 @@
         </w:tc>
       </w:tr>
       <w:tr>
-        <w:tc>
-          <w:tcPr>
-            <w:tcW w:w="1779" w:type="dxa"/>
+        <w:trPr>
+          <w:gridAfter w:val="3"/>
+          <w:wAfter w:w="7333" w:type="dxa"/>
+          <w:trHeight w:val="269"/>
+        </w:trPr>
+        <w:tc>
+          <w:tcPr>
+            <w:tcW w:w="1721" w:type="dxa"/>
             <w:vMerge/>
           </w:tcPr>
           <w:p>
@@ -2571,23 +3140,235 @@
             </w:pPr>
           </w:p>
         </w:tc>
-        <w:tc>
-          <w:tcPr>
-            <w:tcW w:w="3270" w:type="dxa"/>
-          </w:tcPr>
-          <w:p/>
-        </w:tc>
-        <w:tc>
-          <w:tcPr>
-            <w:tcW w:w="3152" w:type="dxa"/>
-          </w:tcPr>
-          <w:p/>
-        </w:tc>
-        <w:tc>
-          <w:tcPr>
-            <w:tcW w:w="853" w:type="dxa"/>
-          </w:tcPr>
-          <w:p/>
+      </w:tr>
+      <w:tr>
+        <w:tc>
+          <w:tcPr>
+            <w:tcW w:w="1721" w:type="dxa"/>
+          </w:tcPr>
+          <w:p>
+            <w:pPr>
+              <w:rPr>
+                <w:b/>
+                <w:highlight w:val="yellow"/>
+              </w:rPr>
+            </w:pPr>
+            <w:r>
+              <w:rPr>
+                <w:b/>
+                <w:highlight w:val="yellow"/>
+              </w:rPr>
+              <w:t>IntencionVenta</w:t>
+            </w:r>
+            <w:r>
+              <w:rPr>
+                <w:b/>
+                <w:highlight w:val="yellow"/>
+              </w:rPr>
+              <w:t xml:space="preserve"> (Bolsa)</w:t>
+            </w:r>
+          </w:p>
+        </w:tc>
+        <w:tc>
+          <w:tcPr>
+            <w:tcW w:w="3155" w:type="dxa"/>
+          </w:tcPr>
+          <w:p>
+            <w:pPr>
+              <w:rPr>
+                <w:highlight w:val="yellow"/>
+              </w:rPr>
+            </w:pPr>
+            <w:r>
+              <w:rPr>
+                <w:highlight w:val="yellow"/>
+              </w:rPr>
+              <w:t>CrearIntencionVenta</w:t>
+            </w:r>
+          </w:p>
+        </w:tc>
+        <w:tc>
+          <w:tcPr>
+            <w:tcW w:w="3041" w:type="dxa"/>
+          </w:tcPr>
+          <w:p>
+            <w:pPr>
+              <w:rPr>
+                <w:highlight w:val="yellow"/>
+              </w:rPr>
+            </w:pPr>
+            <w:r>
+              <w:rPr>
+                <w:highlight w:val="yellow"/>
+              </w:rPr>
+              <w:t>Modificarlo para que reciba y envie la calificación del fabricante</w:t>
+            </w:r>
+          </w:p>
+        </w:tc>
+        <w:tc>
+          <w:tcPr>
+            <w:tcW w:w="1137" w:type="dxa"/>
+          </w:tcPr>
+          <w:p>
+            <w:r>
+              <w:rPr>
+                <w:highlight w:val="yellow"/>
+              </w:rPr>
+              <w:t>Modificación</w:t>
+            </w:r>
+          </w:p>
+        </w:tc>
+      </w:tr>
+      <w:tr>
+        <w:tc>
+          <w:tcPr>
+            <w:tcW w:w="1721" w:type="dxa"/>
+          </w:tcPr>
+          <w:p>
+            <w:pPr>
+              <w:rPr>
+                <w:b/>
+                <w:highlight w:val="yellow"/>
+              </w:rPr>
+            </w:pPr>
+            <w:r>
+              <w:rPr>
+                <w:b/>
+                <w:highlight w:val="yellow"/>
+              </w:rPr>
+              <w:t>Subastas (Subasta)</w:t>
+            </w:r>
+          </w:p>
+        </w:tc>
+        <w:tc>
+          <w:tcPr>
+            <w:tcW w:w="3155" w:type="dxa"/>
+          </w:tcPr>
+          <w:p>
+            <w:pPr>
+              <w:rPr>
+                <w:highlight w:val="yellow"/>
+              </w:rPr>
+            </w:pPr>
+            <w:r>
+              <w:rPr>
+                <w:highlight w:val="yellow"/>
+              </w:rPr>
+              <w:t>Ofertar</w:t>
+            </w:r>
+          </w:p>
+        </w:tc>
+        <w:tc>
+          <w:tcPr>
+            <w:tcW w:w="3041" w:type="dxa"/>
+          </w:tcPr>
+          <w:p>
+            <w:pPr>
+              <w:rPr>
+                <w:highlight w:val="yellow"/>
+              </w:rPr>
+            </w:pPr>
+            <w:r>
+              <w:rPr>
+                <w:highlight w:val="yellow"/>
+              </w:rPr>
+              <w:t>Se modifica para que envie la calificación cuando se realiza una oferta</w:t>
+            </w:r>
+          </w:p>
+        </w:tc>
+        <w:tc>
+          <w:tcPr>
+            <w:tcW w:w="1137" w:type="dxa"/>
+          </w:tcPr>
+          <w:p>
+            <w:pPr>
+              <w:rPr>
+                <w:highlight w:val="yellow"/>
+              </w:rPr>
+            </w:pPr>
+            <w:r>
+              <w:rPr>
+                <w:highlight w:val="yellow"/>
+              </w:rPr>
+              <w:t>Modificación</w:t>
+            </w:r>
+          </w:p>
+        </w:tc>
+      </w:tr>
+      <w:tr>
+        <w:tc>
+          <w:tcPr>
+            <w:tcW w:w="1721" w:type="dxa"/>
+          </w:tcPr>
+          <w:p>
+            <w:pPr>
+              <w:rPr>
+                <w:b/>
+                <w:highlight w:val="yellow"/>
+              </w:rPr>
+            </w:pPr>
+            <w:r>
+              <w:rPr>
+                <w:b/>
+                <w:highlight w:val="yellow"/>
+              </w:rPr>
+              <w:t>Cotizacion</w:t>
+            </w:r>
+          </w:p>
+        </w:tc>
+        <w:tc>
+          <w:tcPr>
+            <w:tcW w:w="3155" w:type="dxa"/>
+          </w:tcPr>
+          <w:p>
+            <w:pPr>
+              <w:rPr>
+                <w:highlight w:val="yellow"/>
+              </w:rPr>
+            </w:pPr>
+            <w:r>
+              <w:rPr>
+                <w:highlight w:val="yellow"/>
+              </w:rPr>
+              <w:t>crearCotizacion</w:t>
+            </w:r>
+          </w:p>
+        </w:tc>
+        <w:tc>
+          <w:tcPr>
+            <w:tcW w:w="3041" w:type="dxa"/>
+          </w:tcPr>
+          <w:p>
+            <w:pPr>
+              <w:rPr>
+                <w:highlight w:val="yellow"/>
+              </w:rPr>
+            </w:pPr>
+            <w:r>
+              <w:rPr>
+                <w:highlight w:val="yellow"/>
+              </w:rPr>
+              <w:t>Se modifica para que muestre la calificación del producto seleccionado</w:t>
+            </w:r>
+          </w:p>
+        </w:tc>
+        <w:tc>
+          <w:tcPr>
+            <w:tcW w:w="1137" w:type="dxa"/>
+          </w:tcPr>
+          <w:p>
+            <w:pPr>
+              <w:rPr>
+                <w:highlight w:val="yellow"/>
+              </w:rPr>
+            </w:pPr>
+            <w:r>
+              <w:rPr>
+                <w:highlight w:val="yellow"/>
+              </w:rPr>
+              <w:t>Modificación</w:t>
+            </w:r>
+          </w:p>
         </w:tc>
       </w:tr>
     </w:tbl>
@@ -2639,6 +3420,7 @@
         <w:docPartUnique/>
       </w:docPartObj>
     </w:sdtPr>
+    <w:sdtEndPr/>
     <w:sdtContent>
       <w:p>
         <w:pPr>
@@ -2659,7 +3441,7 @@
             <w:noProof/>
             <w:lang w:val="es-ES"/>
           </w:rPr>
-          <w:t>6</w:t>
+          <w:t>2</w:t>
         </w:r>
         <w:r>
           <w:fldChar w:fldCharType="end"/>
@@ -3410,6 +4192,119 @@
     </w:lvl>
   </w:abstractNum>
   <w:abstractNum w:abstractNumId="5">
+    <w:nsid w:val="41812FF7"/>
+    <w:multiLevelType w:val="hybridMultilevel"/>
+    <w:tmpl w:val="9D902324"/>
+    <w:lvl w:ilvl="0" w:tplc="31DADE24">
+      <w:numFmt w:val="bullet"/>
+      <w:lvlText w:val="-"/>
+      <w:lvlJc w:val="left"/>
+      <w:pPr>
+        <w:ind w:left="720" w:hanging="360"/>
+      </w:pPr>
+      <w:rPr>
+        <w:rFonts w:ascii="Calibri" w:eastAsiaTheme="minorHAnsi" w:hAnsi="Calibri" w:cstheme="minorBidi" w:hint="default"/>
+        <w:b/>
+      </w:rPr>
+    </w:lvl>
+    <w:lvl w:ilvl="1" w:tplc="0C0A0003" w:tentative="1">
+      <w:start w:val="1"/>
+      <w:numFmt w:val="bullet"/>
+      <w:lvlText w:val="o"/>
+      <w:lvlJc w:val="left"/>
+      <w:pPr>
+        <w:ind w:left="1440" w:hanging="360"/>
+      </w:pPr>
+      <w:rPr>
+        <w:rFonts w:ascii="Courier New" w:hAnsi="Courier New" w:hint="default"/>
+      </w:rPr>
+    </w:lvl>
+    <w:lvl w:ilvl="2" w:tplc="0C0A0005" w:tentative="1">
+      <w:start w:val="1"/>
+      <w:numFmt w:val="bullet"/>
+      <w:lvlText w:val=""/>
+      <w:lvlJc w:val="left"/>
+      <w:pPr>
+        <w:ind w:left="2160" w:hanging="360"/>
+      </w:pPr>
+      <w:rPr>
+        <w:rFonts w:ascii="Wingdings" w:hAnsi="Wingdings" w:hint="default"/>
+      </w:rPr>
+    </w:lvl>
+    <w:lvl w:ilvl="3" w:tplc="0C0A0001" w:tentative="1">
+      <w:start w:val="1"/>
+      <w:numFmt w:val="bullet"/>
+      <w:lvlText w:val=""/>
+      <w:lvlJc w:val="left"/>
+      <w:pPr>
+        <w:ind w:left="2880" w:hanging="360"/>
+      </w:pPr>
+      <w:rPr>
+        <w:rFonts w:ascii="Symbol" w:hAnsi="Symbol" w:hint="default"/>
+      </w:rPr>
+    </w:lvl>
+    <w:lvl w:ilvl="4" w:tplc="0C0A0003" w:tentative="1">
+      <w:start w:val="1"/>
+      <w:numFmt w:val="bullet"/>
+      <w:lvlText w:val="o"/>
+      <w:lvlJc w:val="left"/>
+      <w:pPr>
+        <w:ind w:left="3600" w:hanging="360"/>
+      </w:pPr>
+      <w:rPr>
+        <w:rFonts w:ascii="Courier New" w:hAnsi="Courier New" w:hint="default"/>
+      </w:rPr>
+    </w:lvl>
+    <w:lvl w:ilvl="5" w:tplc="0C0A0005" w:tentative="1">
+      <w:start w:val="1"/>
+      <w:numFmt w:val="bullet"/>
+      <w:lvlText w:val=""/>
+      <w:lvlJc w:val="left"/>
+      <w:pPr>
+        <w:ind w:left="4320" w:hanging="360"/>
+      </w:pPr>
+      <w:rPr>
+        <w:rFonts w:ascii="Wingdings" w:hAnsi="Wingdings" w:hint="default"/>
+      </w:rPr>
+    </w:lvl>
+    <w:lvl w:ilvl="6" w:tplc="0C0A0001" w:tentative="1">
+      <w:start w:val="1"/>
+      <w:numFmt w:val="bullet"/>
+      <w:lvlText w:val=""/>
+      <w:lvlJc w:val="left"/>
+      <w:pPr>
+        <w:ind w:left="5040" w:hanging="360"/>
+      </w:pPr>
+      <w:rPr>
+        <w:rFonts w:ascii="Symbol" w:hAnsi="Symbol" w:hint="default"/>
+      </w:rPr>
+    </w:lvl>
+    <w:lvl w:ilvl="7" w:tplc="0C0A0003" w:tentative="1">
+      <w:start w:val="1"/>
+      <w:numFmt w:val="bullet"/>
+      <w:lvlText w:val="o"/>
+      <w:lvlJc w:val="left"/>
+      <w:pPr>
+        <w:ind w:left="5760" w:hanging="360"/>
+      </w:pPr>
+      <w:rPr>
+        <w:rFonts w:ascii="Courier New" w:hAnsi="Courier New" w:hint="default"/>
+      </w:rPr>
+    </w:lvl>
+    <w:lvl w:ilvl="8" w:tplc="0C0A0005" w:tentative="1">
+      <w:start w:val="1"/>
+      <w:numFmt w:val="bullet"/>
+      <w:lvlText w:val=""/>
+      <w:lvlJc w:val="left"/>
+      <w:pPr>
+        <w:ind w:left="6480" w:hanging="360"/>
+      </w:pPr>
+      <w:rPr>
+        <w:rFonts w:ascii="Wingdings" w:hAnsi="Wingdings" w:hint="default"/>
+      </w:rPr>
+    </w:lvl>
+  </w:abstractNum>
+  <w:abstractNum w:abstractNumId="6">
     <w:nsid w:val="7E5726D7"/>
     <w:multiLevelType w:val="hybridMultilevel"/>
     <w:tmpl w:val="5058A326"/>
@@ -3526,7 +4421,7 @@
     <w:abstractNumId w:val="1"/>
   </w:num>
   <w:num w:numId="2">
-    <w:abstractNumId w:val="5"/>
+    <w:abstractNumId w:val="6"/>
   </w:num>
   <w:num w:numId="3">
     <w:abstractNumId w:val="3"/>
@@ -3539,6 +4434,9 @@
   </w:num>
   <w:num w:numId="6">
     <w:abstractNumId w:val="2"/>
+  </w:num>
+  <w:num w:numId="7">
+    <w:abstractNumId w:val="5"/>
   </w:num>
 </w:numbering>
 </file>
@@ -4661,7 +5559,7 @@
 </file>
 
 <file path=customXml/itemProps1.xml><?xml version="1.0" encoding="utf-8"?>
-<ds:datastoreItem xmlns:ds="http://schemas.openxmlformats.org/officeDocument/2006/customXml" ds:itemID="{69192335-A887-EC4E-9BCA-9AD8D9204FFB}">
+<ds:datastoreItem xmlns:ds="http://schemas.openxmlformats.org/officeDocument/2006/customXml" ds:itemID="{696B2A1A-C16D-9E42-B59E-AE10EA0F8D0A}">
   <ds:schemaRefs>
     <ds:schemaRef ds:uri="http://schemas.openxmlformats.org/officeDocument/2006/bibliography"/>
   </ds:schemaRefs>

</xml_diff>